<commit_message>
feat: Shopify integration: bulk variant weight/stock update and API token modal
</commit_message>
<xml_diff>
--- a/backend/src/services/DocxAModifier/FICHE PROJET_ CLIENT _ PROJET _ COMPTENUM _Démarrage Projet.docx
+++ b/backend/src/services/DocxAModifier/FICHE PROJET_ CLIENT _ PROJET _ COMPTENUM _Démarrage Projet.docx
@@ -391,7 +391,7 @@
                     <w:rFonts w:ascii="Aptos" w:eastAsia="Aptos" w:hAnsi="Aptos" w:cs="Aptos"/>
                     <w:color w:val="242424"/>
                   </w:rPr>
-                  <w:t>3</w:t>
+                  <w:t>15</w:t>
                 </w:r>
               </w:sdtContent>
             </w:sdt>
@@ -1048,14 +1048,7 @@
                 <w:rFonts w:ascii="Aptos" w:eastAsia="Aptos" w:hAnsi="Aptos" w:cs="Aptos"/>
                 <w:color w:val="242424"/>
               </w:rPr>
-              <w:t xml:space="preserve"> </w:t>
-            </w:r>
-            <w:r>
-              <w:rPr>
-                <w:rFonts w:ascii="Aptos" w:eastAsia="Aptos" w:hAnsi="Aptos" w:cs="Aptos"/>
-                <w:color w:val="242424"/>
-              </w:rPr>
-              <w:t>XXX</w:t>
+              <w:t xml:space="preserve"> XXX</w:t>
             </w:r>
             <w:r>
               <w:rPr>
@@ -2491,6 +2484,8 @@
     <w:rsid w:val="00A43A97"/>
     <w:rsid w:val="00B33F27"/>
     <w:rsid w:val="00B9065B"/>
+    <w:rsid w:val="00DA4A33"/>
+    <w:rsid w:val="00FB0799"/>
   </w:rsids>
   <m:mathPr>
     <m:mathFont m:val="Cambria Math"/>
@@ -3230,6 +3225,28 @@
 </file>
 
 <file path=customXml/item1.xml><?xml version="1.0" encoding="utf-8"?>
+<?mso-contentType ?>
+<FormTemplates xmlns="http://schemas.microsoft.com/sharepoint/v3/contenttype/forms">
+  <Display>DocumentLibraryForm</Display>
+  <Edit>DocumentLibraryForm</Edit>
+  <New>DocumentLibraryForm</New>
+</FormTemplates>
+</file>
+
+<file path=customXml/item2.xml><?xml version="1.0" encoding="utf-8"?>
+<p:properties xmlns:p="http://schemas.microsoft.com/office/2006/metadata/properties" xmlns:xsi="http://www.w3.org/2001/XMLSchema-instance" xmlns:pc="http://schemas.microsoft.com/office/infopath/2007/PartnerControls">
+  <documentManagement>
+    <PROJETs xmlns="8321cf18-34f7-49c4-a130-07bad1b6d6de" xsi:nil="true"/>
+    <Ouverture xmlns="8321cf18-34f7-49c4-a130-07bad1b6d6de">2025-04-01T20:00:00+00:00</Ouverture>
+    <lcf76f155ced4ddcb4097134ff3c332f xmlns="8321cf18-34f7-49c4-a130-07bad1b6d6de">
+      <Terms xmlns="http://schemas.microsoft.com/office/infopath/2007/PartnerControls"/>
+    </lcf76f155ced4ddcb4097134ff3c332f>
+    <TaxCatchAll xmlns="0864b13b-0653-48bc-ab86-2450205e022a" xsi:nil="true"/>
+  </documentManagement>
+</p:properties>
+</file>
+
+<file path=customXml/item3.xml><?xml version="1.0" encoding="utf-8"?>
 <ct:contentTypeSchema xmlns:ct="http://schemas.microsoft.com/office/2006/metadata/contentType" xmlns:ma="http://schemas.microsoft.com/office/2006/metadata/properties/metaAttributes" ct:_="" ma:_="" ma:contentTypeName="Document" ma:contentTypeID="0x010100E28E168F2CF5DD478DCD5AC1A15D3859" ma:contentTypeVersion="14" ma:contentTypeDescription="Crée un document." ma:contentTypeScope="" ma:versionID="2b9fe2d157c6811f7f91014f9823f2dd">
   <xsd:schema xmlns:xsd="http://www.w3.org/2001/XMLSchema" xmlns:xs="http://www.w3.org/2001/XMLSchema" xmlns:p="http://schemas.microsoft.com/office/2006/metadata/properties" xmlns:ns2="8321cf18-34f7-49c4-a130-07bad1b6d6de" xmlns:ns3="0864b13b-0653-48bc-ab86-2450205e022a" targetNamespace="http://schemas.microsoft.com/office/2006/metadata/properties" ma:root="true" ma:fieldsID="622d4a47bd2f0293b5fcd69379e2f4ae" ns2:_="" ns3:_="">
     <xsd:import namespace="8321cf18-34f7-49c4-a130-07bad1b6d6de"/>
@@ -3438,29 +3455,26 @@
 </ct:contentTypeSchema>
 </file>
 
-<file path=customXml/item2.xml><?xml version="1.0" encoding="utf-8"?>
-<p:properties xmlns:p="http://schemas.microsoft.com/office/2006/metadata/properties" xmlns:xsi="http://www.w3.org/2001/XMLSchema-instance" xmlns:pc="http://schemas.microsoft.com/office/infopath/2007/PartnerControls">
-  <documentManagement>
-    <PROJETs xmlns="8321cf18-34f7-49c4-a130-07bad1b6d6de" xsi:nil="true"/>
-    <Ouverture xmlns="8321cf18-34f7-49c4-a130-07bad1b6d6de">2025-04-01T20:00:00+00:00</Ouverture>
-    <lcf76f155ced4ddcb4097134ff3c332f xmlns="8321cf18-34f7-49c4-a130-07bad1b6d6de">
-      <Terms xmlns="http://schemas.microsoft.com/office/infopath/2007/PartnerControls"/>
-    </lcf76f155ced4ddcb4097134ff3c332f>
-    <TaxCatchAll xmlns="0864b13b-0653-48bc-ab86-2450205e022a" xsi:nil="true"/>
-  </documentManagement>
-</p:properties>
+<file path=customXml/itemProps1.xml><?xml version="1.0" encoding="utf-8"?>
+<ds:datastoreItem xmlns:ds="http://schemas.openxmlformats.org/officeDocument/2006/customXml" ds:itemID="{9DDA4640-7B4C-451F-8BDF-D8B08283CEE5}">
+  <ds:schemaRefs>
+    <ds:schemaRef ds:uri="http://schemas.microsoft.com/sharepoint/v3/contenttype/forms"/>
+  </ds:schemaRefs>
+</ds:datastoreItem>
 </file>
 
-<file path=customXml/item3.xml><?xml version="1.0" encoding="utf-8"?>
-<?mso-contentType ?>
-<FormTemplates xmlns="http://schemas.microsoft.com/sharepoint/v3/contenttype/forms">
-  <Display>DocumentLibraryForm</Display>
-  <Edit>DocumentLibraryForm</Edit>
-  <New>DocumentLibraryForm</New>
-</FormTemplates>
+<file path=customXml/itemProps2.xml><?xml version="1.0" encoding="utf-8"?>
+<ds:datastoreItem xmlns:ds="http://schemas.openxmlformats.org/officeDocument/2006/customXml" ds:itemID="{5C2805B0-ED6F-4C88-BB1B-02DDF29F2E53}">
+  <ds:schemaRefs>
+    <ds:schemaRef ds:uri="http://schemas.microsoft.com/office/2006/metadata/properties"/>
+    <ds:schemaRef ds:uri="http://schemas.microsoft.com/office/infopath/2007/PartnerControls"/>
+    <ds:schemaRef ds:uri="8321cf18-34f7-49c4-a130-07bad1b6d6de"/>
+    <ds:schemaRef ds:uri="0864b13b-0653-48bc-ab86-2450205e022a"/>
+  </ds:schemaRefs>
+</ds:datastoreItem>
 </file>
 
-<file path=customXml/itemProps1.xml><?xml version="1.0" encoding="utf-8"?>
+<file path=customXml/itemProps3.xml><?xml version="1.0" encoding="utf-8"?>
 <ds:datastoreItem xmlns:ds="http://schemas.openxmlformats.org/officeDocument/2006/customXml" ds:itemID="{A33066B7-2B8B-4AD2-83A3-025522650D7D}">
   <ds:schemaRefs>
     <ds:schemaRef ds:uri="http://schemas.microsoft.com/office/2006/metadata/contentType"/>
@@ -3477,23 +3491,4 @@
     <ds:schemaRef ds:uri="http://schemas.microsoft.com/internal/obd"/>
   </ds:schemaRefs>
 </ds:datastoreItem>
-</file>
-
-<file path=customXml/itemProps2.xml><?xml version="1.0" encoding="utf-8"?>
-<ds:datastoreItem xmlns:ds="http://schemas.openxmlformats.org/officeDocument/2006/customXml" ds:itemID="{5C2805B0-ED6F-4C88-BB1B-02DDF29F2E53}">
-  <ds:schemaRefs>
-    <ds:schemaRef ds:uri="http://schemas.microsoft.com/office/2006/metadata/properties"/>
-    <ds:schemaRef ds:uri="http://schemas.microsoft.com/office/infopath/2007/PartnerControls"/>
-    <ds:schemaRef ds:uri="8321cf18-34f7-49c4-a130-07bad1b6d6de"/>
-    <ds:schemaRef ds:uri="0864b13b-0653-48bc-ab86-2450205e022a"/>
-  </ds:schemaRefs>
-</ds:datastoreItem>
-</file>
-
-<file path=customXml/itemProps3.xml><?xml version="1.0" encoding="utf-8"?>
-<ds:datastoreItem xmlns:ds="http://schemas.openxmlformats.org/officeDocument/2006/customXml" ds:itemID="{9DDA4640-7B4C-451F-8BDF-D8B08283CEE5}">
-  <ds:schemaRefs>
-    <ds:schemaRef ds:uri="http://schemas.microsoft.com/sharepoint/v3/contenttype/forms"/>
-  </ds:schemaRefs>
-</ds:datastoreItem>
 </file>
</xml_diff>

<commit_message>
Fix: Resolve image upload browser crash in CreateShop component
- Fixed browser crashes when selecting images in customer portal shop creation
- Simplified image upload logic for better stability
- Improved file handling to prevent memory issues
- Enhanced UI for image selection with proper file inputs
- Updated image upload endpoints to use existing working routes
- Added proper error handling and user feedback
- Optimized file preview functionality
</commit_message>
<xml_diff>
--- a/backend/src/services/DocxAModifier/FICHE PROJET_ CLIENT _ PROJET _ COMPTENUM _Démarrage Projet.docx
+++ b/backend/src/services/DocxAModifier/FICHE PROJET_ CLIENT _ PROJET _ COMPTENUM _Démarrage Projet.docx
@@ -28,6 +28,34 @@
                 <w:rFonts w:eastAsiaTheme="minorEastAsia"/>
               </w:rPr>
             </w:pPr>
+            <w:r>
+              <w:rPr>
+                <w:rFonts w:ascii="Aptos" w:eastAsia="Aptos" w:hAnsi="Aptos" w:cs="Aptos"/>
+                <w:b/>
+                <w:bCs/>
+                <w:color w:val="000000" w:themeColor="text1"/>
+                <w:u w:val="single"/>
+              </w:rPr>
+              <w:t>FICHE DE SUIVI PROJET D2C</w:t>
+            </w:r>
+            <w:r>
+              <w:rPr>
+                <w:rFonts w:ascii="Aptos" w:eastAsia="Aptos" w:hAnsi="Aptos" w:cs="Aptos"/>
+                <w:b/>
+                <w:bCs/>
+                <w:color w:val="000000" w:themeColor="text1"/>
+              </w:rPr>
+              <w:br/>
+            </w:r>
+            <w:r>
+              <w:rPr>
+                <w:rFonts w:ascii="Aptos" w:eastAsia="Aptos" w:hAnsi="Aptos" w:cs="Aptos"/>
+                <w:b/>
+                <w:bCs/>
+                <w:color w:val="000000" w:themeColor="text1"/>
+              </w:rPr>
+              <w:br/>
+            </w:r>
             <w:r>
               <w:rPr>
                 <w:rFonts w:ascii="Aptos" w:eastAsia="Aptos" w:hAnsi="Aptos" w:cs="Aptos"/>
@@ -160,6 +188,13 @@
                   </w:rPr>
                   <w:t>12</w:t>
                 </w:r>
+                <w:r>
+                  <w:rPr>
+                    <w:rFonts w:ascii="Aptos" w:eastAsia="Aptos" w:hAnsi="Aptos" w:cs="Aptos"/>
+                    <w:color w:val="242424"/>
+                  </w:rPr>
+                  <w:br/>
+                </w:r>
               </w:sdtContent>
             </w:sdt>
           </w:p>
@@ -319,25 +354,32 @@
                 <w:szCs w:val="22"/>
               </w:rPr>
             </w:pPr>
-            <w:proofErr w:type="spellStart"/>
-            <w:r>
-              <w:rPr>
-                <w:rFonts w:ascii="Aptos" w:eastAsia="Aptos" w:hAnsi="Aptos" w:cs="Aptos"/>
-                <w:b/>
-                <w:bCs/>
-                <w:color w:val="242424"/>
-              </w:rPr>
-              <w:t>Cont@cts</w:t>
-            </w:r>
-            <w:proofErr w:type="spellEnd"/>
-            <w:r>
-              <w:rPr>
-                <w:rFonts w:ascii="Aptos" w:eastAsia="Aptos" w:hAnsi="Aptos" w:cs="Aptos"/>
-                <w:b/>
-                <w:bCs/>
-                <w:color w:val="242424"/>
-              </w:rPr>
-              <w:t xml:space="preserve"> </w:t>
+            <w:r>
+              <w:rPr>
+                <w:rFonts w:ascii="Aptos" w:eastAsia="Aptos" w:hAnsi="Aptos" w:cs="Aptos"/>
+                <w:b/>
+                <w:bCs/>
+                <w:color w:val="242424"/>
+              </w:rPr>
+              <w:t>Cont</w:t>
+            </w:r>
+            <w:r>
+              <w:rPr>
+                <w:rFonts w:ascii="Aptos" w:eastAsia="Aptos" w:hAnsi="Aptos" w:cs="Aptos"/>
+                <w:b/>
+                <w:bCs/>
+                <w:color w:val="242424"/>
+              </w:rPr>
+              <w:t>a</w:t>
+            </w:r>
+            <w:r>
+              <w:rPr>
+                <w:rFonts w:ascii="Aptos" w:eastAsia="Aptos" w:hAnsi="Aptos" w:cs="Aptos"/>
+                <w:b/>
+                <w:bCs/>
+                <w:color w:val="242424"/>
+              </w:rPr>
+              <w:t xml:space="preserve">cts </w:t>
             </w:r>
             <w:r>
               <w:rPr>
@@ -459,187 +501,20 @@
                     <w:rFonts w:ascii="Aptos" w:eastAsia="Aptos" w:hAnsi="Aptos" w:cs="Aptos"/>
                     <w:color w:val="242424"/>
                   </w:rPr>
-                  <w:t>1</w:t>
+                  <w:t>13</w:t>
                 </w:r>
                 <w:r>
                   <w:rPr>
                     <w:rFonts w:ascii="Aptos" w:eastAsia="Aptos" w:hAnsi="Aptos" w:cs="Aptos"/>
                     <w:color w:val="242424"/>
                   </w:rPr>
-                  <w:t>3</w:t>
+                  <w:br/>
                 </w:r>
               </w:sdtContent>
             </w:sdt>
           </w:p>
           <w:p>
             <w:pPr>
-              <w:spacing w:after="0"/>
-              <w:rPr>
-                <w:rFonts w:ascii="Aptos" w:eastAsia="Aptos" w:hAnsi="Aptos" w:cs="Aptos"/>
-                <w:color w:val="242424"/>
-              </w:rPr>
-            </w:pPr>
-          </w:p>
-          <w:p>
-            <w:pPr>
-              <w:spacing w:after="0"/>
-              <w:rPr>
-                <w:rFonts w:eastAsiaTheme="minorEastAsia"/>
-                <w:b/>
-                <w:bCs/>
-              </w:rPr>
-            </w:pPr>
-            <w:r>
-              <w:rPr>
-                <w:rFonts w:eastAsiaTheme="minorEastAsia"/>
-                <w:b/>
-                <w:bCs/>
-              </w:rPr>
-              <w:t>CONTRAT D2C :</w:t>
-            </w:r>
-          </w:p>
-          <w:p>
-            <w:pPr>
-              <w:spacing w:after="0"/>
-              <w:rPr>
-                <w:rFonts w:eastAsiaTheme="minorEastAsia"/>
-              </w:rPr>
-            </w:pPr>
-            <w:r>
-              <w:rPr>
-                <w:rFonts w:eastAsiaTheme="minorEastAsia"/>
-              </w:rPr>
-              <w:t>Abonnement SHOPIFY mensuel sans engagement = 88€</w:t>
-            </w:r>
-          </w:p>
-          <w:p>
-            <w:pPr>
-              <w:spacing w:after="0"/>
-              <w:rPr>
-                <w:rFonts w:eastAsiaTheme="minorEastAsia"/>
-              </w:rPr>
-            </w:pPr>
-            <w:r>
-              <w:rPr>
-                <w:rFonts w:eastAsiaTheme="minorEastAsia"/>
-              </w:rPr>
-              <w:t>Abonnement SHOPIFY 12 mois = 948€</w:t>
-            </w:r>
-          </w:p>
-          <w:p>
-            <w:pPr>
-              <w:spacing w:after="0"/>
-              <w:rPr>
-                <w:rFonts w:eastAsiaTheme="minorEastAsia"/>
-              </w:rPr>
-            </w:pPr>
-            <w:r>
-              <w:rPr>
-                <w:rFonts w:eastAsiaTheme="minorEastAsia"/>
-              </w:rPr>
-              <w:t>Les coûts pour ajouter le module Mondial Relay = 34€</w:t>
-            </w:r>
-          </w:p>
-          <w:p>
-            <w:pPr>
-              <w:spacing w:after="0"/>
-              <w:rPr>
-                <w:rFonts w:eastAsiaTheme="minorEastAsia"/>
-              </w:rPr>
-            </w:pPr>
-            <w:r>
-              <w:rPr>
-                <w:rFonts w:eastAsiaTheme="minorEastAsia"/>
-              </w:rPr>
-              <w:t xml:space="preserve">Les coûts pour ajouter le module </w:t>
-            </w:r>
-            <w:proofErr w:type="spellStart"/>
-            <w:r>
-              <w:rPr>
-                <w:rFonts w:eastAsiaTheme="minorEastAsia"/>
-              </w:rPr>
-              <w:t>Delivengo</w:t>
-            </w:r>
-            <w:proofErr w:type="spellEnd"/>
-            <w:r>
-              <w:rPr>
-                <w:rFonts w:eastAsiaTheme="minorEastAsia"/>
-              </w:rPr>
-              <w:t xml:space="preserve"> = 34€</w:t>
-            </w:r>
-          </w:p>
-          <w:p>
-            <w:pPr>
-              <w:spacing w:after="0"/>
-              <w:rPr>
-                <w:rFonts w:eastAsiaTheme="minorEastAsia"/>
-              </w:rPr>
-            </w:pPr>
-            <w:r>
-              <w:rPr>
-                <w:rFonts w:eastAsiaTheme="minorEastAsia"/>
-              </w:rPr>
-              <w:t xml:space="preserve">Frais liés à la maintenance du site internet = 50 €/mois </w:t>
-            </w:r>
-          </w:p>
-          <w:p>
-            <w:pPr>
-              <w:spacing w:after="0"/>
-              <w:rPr>
-                <w:rFonts w:eastAsiaTheme="minorEastAsia"/>
-              </w:rPr>
-            </w:pPr>
-            <w:r>
-              <w:rPr>
-                <w:rFonts w:eastAsiaTheme="minorEastAsia"/>
-              </w:rPr>
-              <w:t>Frais d’ouverture de boutique en ligne : au démarrage du projet = 500 €</w:t>
-            </w:r>
-          </w:p>
-          <w:p>
-            <w:pPr>
-              <w:spacing w:after="0"/>
-              <w:rPr>
-                <w:rFonts w:eastAsiaTheme="minorEastAsia"/>
-              </w:rPr>
-            </w:pPr>
-          </w:p>
-          <w:p>
-            <w:pPr>
-              <w:spacing w:after="0"/>
-              <w:rPr>
-                <w:rFonts w:eastAsiaTheme="minorEastAsia"/>
-                <w:b/>
-                <w:bCs/>
-                <w:color w:val="242424"/>
-              </w:rPr>
-            </w:pPr>
-            <w:r>
-              <w:rPr>
-                <w:rFonts w:eastAsiaTheme="minorEastAsia"/>
-              </w:rPr>
-              <w:t xml:space="preserve">Commission SNA GZ sur le chiffre d’affaires global HT réalisé (frais de port HT compris) : </w:t>
-            </w:r>
-            <w:r>
-              <w:rPr>
-                <w:rFonts w:eastAsiaTheme="minorEastAsia"/>
-                <w:b/>
-                <w:bCs/>
-                <w:color w:val="242424"/>
-              </w:rPr>
-              <w:t>20%</w:t>
-            </w:r>
-          </w:p>
-          <w:p>
-            <w:pPr>
-              <w:rPr>
-                <w:rFonts w:ascii="Aptos" w:eastAsia="Aptos" w:hAnsi="Aptos" w:cs="Aptos"/>
-                <w:color w:val="000000" w:themeColor="text1"/>
-              </w:rPr>
-            </w:pPr>
-          </w:p>
-          <w:p>
-            <w:pPr>
               <w:rPr>
                 <w:rFonts w:ascii="Aptos" w:eastAsia="Aptos" w:hAnsi="Aptos" w:cs="Aptos"/>
                 <w:color w:val="000000" w:themeColor="text1"/>
@@ -653,148 +528,6 @@
                 <w:color w:val="000000" w:themeColor="text1"/>
                 <w:u w:val="single"/>
               </w:rPr>
-              <w:t xml:space="preserve">FACTURATION </w:t>
-            </w:r>
-          </w:p>
-          <w:p>
-            <w:pPr>
-              <w:rPr>
-                <w:rFonts w:ascii="Aptos" w:eastAsia="Aptos" w:hAnsi="Aptos" w:cs="Aptos"/>
-                <w:b/>
-                <w:bCs/>
-                <w:color w:val="000000" w:themeColor="text1"/>
-              </w:rPr>
-            </w:pPr>
-            <w:r>
-              <w:rPr>
-                <w:rFonts w:ascii="Aptos" w:eastAsia="Aptos" w:hAnsi="Aptos" w:cs="Aptos"/>
-                <w:b/>
-                <w:bCs/>
-                <w:color w:val="000000" w:themeColor="text1"/>
-              </w:rPr>
-              <w:t xml:space="preserve">EASY / EASY PLUS / À LA CARTE </w:t>
-            </w:r>
-            <w:r>
-              <w:rPr>
-                <w:rFonts w:ascii="Aptos" w:eastAsia="Aptos" w:hAnsi="Aptos" w:cs="Aptos"/>
-                <w:b/>
-                <w:bCs/>
-                <w:color w:val="000000" w:themeColor="text1"/>
-              </w:rPr>
-              <w:t xml:space="preserve"> </w:t>
-            </w:r>
-          </w:p>
-          <w:p>
-            <w:pPr>
-              <w:rPr>
-                <w:rFonts w:ascii="Aptos" w:eastAsia="Aptos" w:hAnsi="Aptos" w:cs="Aptos"/>
-                <w:b/>
-                <w:bCs/>
-                <w:color w:val="000000" w:themeColor="text1"/>
-              </w:rPr>
-            </w:pPr>
-            <w:proofErr w:type="spellStart"/>
-            <w:r>
-              <w:rPr>
-                <w:rFonts w:ascii="Aptos" w:eastAsia="Aptos" w:hAnsi="Aptos" w:cs="Aptos"/>
-                <w:b/>
-                <w:bCs/>
-                <w:color w:val="000000" w:themeColor="text1"/>
-              </w:rPr>
-              <w:t>Soon</w:t>
-            </w:r>
-            <w:proofErr w:type="spellEnd"/>
-            <w:r>
-              <w:rPr>
-                <w:rFonts w:ascii="Aptos" w:eastAsia="Aptos" w:hAnsi="Aptos" w:cs="Aptos"/>
-                <w:b/>
-                <w:bCs/>
-                <w:color w:val="000000" w:themeColor="text1"/>
-              </w:rPr>
-              <w:t xml:space="preserve"> &gt;&gt;&gt;&gt; (STANDARD / EXPRESS / FAST TRACK</w:t>
-            </w:r>
-          </w:p>
-          <w:p>
-            <w:pPr>
-              <w:rPr>
-                <w:rFonts w:ascii="Aptos" w:eastAsia="Aptos" w:hAnsi="Aptos" w:cs="Aptos"/>
-                <w:b/>
-                <w:bCs/>
-                <w:color w:val="000000" w:themeColor="text1"/>
-              </w:rPr>
-            </w:pPr>
-            <w:r>
-              <w:rPr>
-                <w:rFonts w:ascii="Aptos" w:eastAsia="Aptos" w:hAnsi="Aptos" w:cs="Aptos"/>
-                <w:b/>
-                <w:bCs/>
-                <w:color w:val="000000" w:themeColor="text1"/>
-              </w:rPr>
-              <w:t>SNA VENDEUR / NON-VENDEUR=MANDATAIRE</w:t>
-            </w:r>
-          </w:p>
-          <w:p>
-            <w:pPr>
-              <w:rPr>
-                <w:rFonts w:ascii="Aptos" w:eastAsia="Aptos" w:hAnsi="Aptos" w:cs="Aptos"/>
-                <w:color w:val="000000" w:themeColor="text1"/>
-              </w:rPr>
-            </w:pPr>
-            <w:r>
-              <w:rPr>
-                <w:rFonts w:ascii="Aptos" w:eastAsia="Aptos" w:hAnsi="Aptos" w:cs="Aptos"/>
-                <w:b/>
-                <w:bCs/>
-                <w:color w:val="000000" w:themeColor="text1"/>
-              </w:rPr>
-              <w:t>Commission WAGRAM 9% &gt; 25%</w:t>
-            </w:r>
-          </w:p>
-          <w:p>
-            <w:pPr>
-              <w:rPr>
-                <w:rFonts w:ascii="Aptos" w:eastAsia="Aptos" w:hAnsi="Aptos" w:cs="Aptos"/>
-                <w:color w:val="000000" w:themeColor="text1"/>
-              </w:rPr>
-            </w:pPr>
-          </w:p>
-          <w:p>
-            <w:pPr>
-              <w:rPr>
-                <w:rFonts w:ascii="Aptos" w:eastAsia="Aptos" w:hAnsi="Aptos" w:cs="Aptos"/>
-                <w:b/>
-                <w:bCs/>
-                <w:color w:val="000000" w:themeColor="text1"/>
-                <w:u w:val="single"/>
-              </w:rPr>
-            </w:pPr>
-          </w:p>
-          <w:p>
-            <w:pPr>
-              <w:rPr>
-                <w:rFonts w:ascii="Aptos" w:eastAsia="Aptos" w:hAnsi="Aptos" w:cs="Aptos"/>
-                <w:b/>
-                <w:bCs/>
-                <w:color w:val="000000" w:themeColor="text1"/>
-                <w:u w:val="single"/>
-              </w:rPr>
-            </w:pPr>
-          </w:p>
-          <w:p>
-            <w:pPr>
-              <w:rPr>
-                <w:rFonts w:ascii="Aptos" w:eastAsia="Aptos" w:hAnsi="Aptos" w:cs="Aptos"/>
-                <w:color w:val="000000" w:themeColor="text1"/>
-              </w:rPr>
-            </w:pPr>
-            <w:r>
-              <w:rPr>
-                <w:rFonts w:ascii="Aptos" w:eastAsia="Aptos" w:hAnsi="Aptos" w:cs="Aptos"/>
-                <w:b/>
-                <w:bCs/>
-                <w:color w:val="000000" w:themeColor="text1"/>
-                <w:u w:val="single"/>
-              </w:rPr>
               <w:t>AGENDA</w:t>
             </w:r>
           </w:p>
@@ -844,7 +577,6 @@
                 <w:bCs/>
                 <w:color w:val="242424"/>
               </w:rPr>
-              <w:lastRenderedPageBreak/>
               <w:t xml:space="preserve">Date Commercialisation </w:t>
             </w:r>
             <w:r>
@@ -862,9 +594,9 @@
                 </w:rPr>
                 <w:alias w:val="Quelle est la date de commercialisation ou de sortie officielle ?"/>
                 <w:tag w:val="Quelle est la date de commercialisation ou de sortie officielle ?"/>
-                <w:id w:val="-1147663201"/>
+                <w:id w:val="1049888271"/>
                 <w:placeholder>
-                  <w:docPart w:val="DefaultPlaceholder_-1854013440"/>
+                  <w:docPart w:val="EDF59D0B9C6A8845AA6A46D563A2D982"/>
                 </w:placeholder>
                 <w:text/>
               </w:sdtPr>
@@ -961,9 +693,9 @@
                 </w:rPr>
                 <w:alias w:val="Est-ce que des précommandes sont prévues ? "/>
                 <w:tag w:val="Est-ce que des précommandes sont prévues ? "/>
-                <w:id w:val="-1075039060"/>
+                <w:id w:val="-1249572790"/>
                 <w:placeholder>
-                  <w:docPart w:val="DefaultPlaceholder_-1854013440"/>
+                  <w:docPart w:val="EDF59D0B9C6A8845AA6A46D563A2D982"/>
                 </w:placeholder>
                 <w:text/>
               </w:sdtPr>
@@ -990,38 +722,411 @@
               <w:rPr>
                 <w:rFonts w:ascii="Aptos" w:eastAsia="Aptos" w:hAnsi="Aptos" w:cs="Aptos"/>
                 <w:color w:val="242424"/>
+              </w:rPr>
+            </w:pPr>
+            <w:r>
+              <w:rPr>
+                <w:rFonts w:ascii="Aptos" w:eastAsia="Aptos" w:hAnsi="Aptos" w:cs="Aptos"/>
+                <w:b/>
+                <w:bCs/>
+                <w:color w:val="242424"/>
+              </w:rPr>
+              <w:t>Dédicace</w:t>
+            </w:r>
+            <w:r>
+              <w:rPr>
+                <w:rFonts w:ascii="Aptos" w:eastAsia="Aptos" w:hAnsi="Aptos" w:cs="Aptos"/>
+                <w:color w:val="242424"/>
+              </w:rPr>
+              <w:t xml:space="preserve"> : </w:t>
+            </w:r>
+            <w:r>
+              <w:rPr>
+                <w:rFonts w:ascii="Aptos" w:eastAsia="Aptos" w:hAnsi="Aptos" w:cs="Aptos"/>
+                <w:color w:val="242424"/>
+              </w:rPr>
+              <w:t>XXX</w:t>
+            </w:r>
+            <w:r>
+              <w:rPr>
+                <w:rFonts w:ascii="Aptos" w:eastAsia="Aptos" w:hAnsi="Aptos" w:cs="Aptos"/>
+                <w:color w:val="242424"/>
+              </w:rPr>
+              <w:t>11</w:t>
+            </w:r>
+          </w:p>
+          <w:p>
+            <w:pPr>
+              <w:rPr>
+                <w:rFonts w:ascii="Aptos" w:eastAsia="Aptos" w:hAnsi="Aptos" w:cs="Aptos"/>
+                <w:color w:val="242424"/>
                 <w:highlight w:val="yellow"/>
               </w:rPr>
             </w:pPr>
-            <w:r>
-              <w:rPr>
-                <w:rFonts w:ascii="Aptos" w:eastAsia="Aptos" w:hAnsi="Aptos" w:cs="Aptos"/>
-                <w:b/>
-                <w:bCs/>
-                <w:color w:val="242424"/>
-              </w:rPr>
-              <w:t>Dédicace</w:t>
-            </w:r>
-            <w:r>
-              <w:rPr>
-                <w:rFonts w:ascii="Aptos" w:eastAsia="Aptos" w:hAnsi="Aptos" w:cs="Aptos"/>
-                <w:color w:val="242424"/>
-              </w:rPr>
-              <w:t xml:space="preserve"> : </w:t>
-            </w:r>
-            <w:r>
-              <w:rPr>
-                <w:rFonts w:ascii="Aptos" w:eastAsia="Aptos" w:hAnsi="Aptos" w:cs="Aptos"/>
-                <w:color w:val="242424"/>
-              </w:rPr>
-              <w:t>XXX</w:t>
-            </w:r>
-            <w:r>
-              <w:rPr>
-                <w:rFonts w:ascii="Aptos" w:eastAsia="Aptos" w:hAnsi="Aptos" w:cs="Aptos"/>
-                <w:color w:val="242424"/>
-              </w:rPr>
-              <w:t>11</w:t>
+          </w:p>
+          <w:p>
+            <w:r>
+              <w:rPr>
+                <w:rFonts w:ascii="Aptos" w:eastAsia="Aptos" w:hAnsi="Aptos" w:cs="Aptos"/>
+                <w:b/>
+                <w:bCs/>
+                <w:color w:val="000000" w:themeColor="text1"/>
+                <w:u w:val="single"/>
+              </w:rPr>
+              <w:t>DÉMARRAGE DU PROJET</w:t>
+            </w:r>
+            <w:r>
+              <w:rPr>
+                <w:rFonts w:ascii="Aptos" w:eastAsia="Aptos" w:hAnsi="Aptos" w:cs="Aptos"/>
+                <w:b/>
+                <w:bCs/>
+                <w:color w:val="000000" w:themeColor="text1"/>
+                <w:u w:val="single"/>
+              </w:rPr>
+              <w:t xml:space="preserve"> : </w:t>
+            </w:r>
+            <w:r>
+              <w:rPr>
+                <w:rFonts w:ascii="Aptos" w:eastAsia="Aptos" w:hAnsi="Aptos" w:cs="Aptos"/>
+                <w:color w:val="242424"/>
+              </w:rPr>
+              <w:t xml:space="preserve"> XXX</w:t>
+            </w:r>
+            <w:r>
+              <w:rPr>
+                <w:rFonts w:ascii="Aptos" w:eastAsia="Aptos" w:hAnsi="Aptos" w:cs="Aptos"/>
+                <w:color w:val="242424"/>
+              </w:rPr>
+              <w:t>14</w:t>
+            </w:r>
+            <w:r>
+              <w:tab/>
+            </w:r>
+          </w:p>
+          <w:p>
+            <w:pPr>
+              <w:spacing w:after="0"/>
+              <w:rPr>
+                <w:rFonts w:ascii="Aptos" w:eastAsia="Aptos" w:hAnsi="Aptos" w:cs="Aptos"/>
+                <w:color w:val="242424"/>
+              </w:rPr>
+            </w:pPr>
+          </w:p>
+          <w:p>
+            <w:pPr>
+              <w:spacing w:after="0"/>
+              <w:rPr>
+                <w:rFonts w:ascii="Aptos" w:eastAsia="Aptos" w:hAnsi="Aptos" w:cs="Aptos"/>
+                <w:color w:val="242424"/>
+              </w:rPr>
+            </w:pPr>
+          </w:p>
+          <w:p>
+            <w:pPr>
+              <w:spacing w:after="0"/>
+              <w:rPr>
+                <w:rFonts w:eastAsiaTheme="minorEastAsia"/>
+                <w:b/>
+                <w:bCs/>
+                <w:u w:val="single"/>
+              </w:rPr>
+            </w:pPr>
+            <w:r>
+              <w:rPr>
+                <w:rFonts w:eastAsiaTheme="minorEastAsia"/>
+                <w:b/>
+                <w:bCs/>
+                <w:u w:val="single"/>
+              </w:rPr>
+              <w:t>CONTRAT D2</w:t>
+            </w:r>
+            <w:proofErr w:type="gramStart"/>
+            <w:r>
+              <w:rPr>
+                <w:rFonts w:eastAsiaTheme="minorEastAsia"/>
+                <w:b/>
+                <w:bCs/>
+                <w:u w:val="single"/>
+              </w:rPr>
+              <w:t>C</w:t>
+            </w:r>
+            <w:r>
+              <w:rPr>
+                <w:rFonts w:eastAsiaTheme="minorEastAsia"/>
+                <w:b/>
+                <w:bCs/>
+                <w:u w:val="single"/>
+              </w:rPr>
+              <w:t>:</w:t>
+            </w:r>
+            <w:proofErr w:type="gramEnd"/>
+            <w:r>
+              <w:rPr>
+                <w:rFonts w:eastAsiaTheme="minorEastAsia"/>
+                <w:b/>
+                <w:bCs/>
+                <w:u w:val="single"/>
+              </w:rPr>
+              <w:br/>
+            </w:r>
+          </w:p>
+          <w:p>
+            <w:pPr>
+              <w:spacing w:after="0"/>
+              <w:rPr>
+                <w:rFonts w:eastAsiaTheme="minorEastAsia"/>
+              </w:rPr>
+            </w:pPr>
+            <w:r>
+              <w:rPr>
+                <w:rFonts w:eastAsiaTheme="minorEastAsia"/>
+              </w:rPr>
+              <w:t>Abonnement SHOPIFY mensuel sans engagement = 88€</w:t>
+            </w:r>
+          </w:p>
+          <w:p>
+            <w:pPr>
+              <w:spacing w:after="0"/>
+              <w:rPr>
+                <w:rFonts w:eastAsiaTheme="minorEastAsia"/>
+              </w:rPr>
+            </w:pPr>
+            <w:r>
+              <w:rPr>
+                <w:rFonts w:eastAsiaTheme="minorEastAsia"/>
+              </w:rPr>
+              <w:t>Abonnement SHOPIFY 12 mois = 948€</w:t>
+            </w:r>
+          </w:p>
+          <w:p>
+            <w:pPr>
+              <w:spacing w:after="0"/>
+              <w:rPr>
+                <w:rFonts w:eastAsiaTheme="minorEastAsia"/>
+              </w:rPr>
+            </w:pPr>
+            <w:r>
+              <w:rPr>
+                <w:rFonts w:eastAsiaTheme="minorEastAsia"/>
+              </w:rPr>
+              <w:t>Les coûts pour ajouter le module Mondial Relay = 34€</w:t>
+            </w:r>
+          </w:p>
+          <w:p>
+            <w:pPr>
+              <w:spacing w:after="0"/>
+              <w:rPr>
+                <w:rFonts w:eastAsiaTheme="minorEastAsia"/>
+              </w:rPr>
+            </w:pPr>
+            <w:r>
+              <w:rPr>
+                <w:rFonts w:eastAsiaTheme="minorEastAsia"/>
+              </w:rPr>
+              <w:t xml:space="preserve">Les coûts pour ajouter le module </w:t>
+            </w:r>
+            <w:proofErr w:type="spellStart"/>
+            <w:r>
+              <w:rPr>
+                <w:rFonts w:eastAsiaTheme="minorEastAsia"/>
+              </w:rPr>
+              <w:t>Delivengo</w:t>
+            </w:r>
+            <w:proofErr w:type="spellEnd"/>
+            <w:r>
+              <w:rPr>
+                <w:rFonts w:eastAsiaTheme="minorEastAsia"/>
+              </w:rPr>
+              <w:t xml:space="preserve"> = 34€</w:t>
+            </w:r>
+          </w:p>
+          <w:p>
+            <w:pPr>
+              <w:spacing w:after="0"/>
+              <w:rPr>
+                <w:rFonts w:eastAsiaTheme="minorEastAsia"/>
+              </w:rPr>
+            </w:pPr>
+            <w:r>
+              <w:rPr>
+                <w:rFonts w:eastAsiaTheme="minorEastAsia"/>
+              </w:rPr>
+              <w:t xml:space="preserve">Frais liés à la maintenance du site internet = 50 €/mois </w:t>
+            </w:r>
+          </w:p>
+          <w:p>
+            <w:pPr>
+              <w:spacing w:after="0"/>
+              <w:rPr>
+                <w:rFonts w:eastAsiaTheme="minorEastAsia"/>
+              </w:rPr>
+            </w:pPr>
+            <w:r>
+              <w:rPr>
+                <w:rFonts w:eastAsiaTheme="minorEastAsia"/>
+              </w:rPr>
+              <w:t>Frais d’ouverture de boutique en ligne : au démarrage du projet = 500 €</w:t>
+            </w:r>
+          </w:p>
+          <w:p>
+            <w:pPr>
+              <w:spacing w:after="0"/>
+              <w:rPr>
+                <w:rFonts w:eastAsiaTheme="minorEastAsia"/>
+              </w:rPr>
+            </w:pPr>
+          </w:p>
+          <w:p>
+            <w:pPr>
+              <w:spacing w:after="0"/>
+              <w:rPr>
+                <w:rFonts w:eastAsiaTheme="minorEastAsia"/>
+                <w:b/>
+                <w:bCs/>
+                <w:color w:val="242424"/>
+              </w:rPr>
+            </w:pPr>
+            <w:r>
+              <w:rPr>
+                <w:rFonts w:eastAsiaTheme="minorEastAsia"/>
+              </w:rPr>
+              <w:lastRenderedPageBreak/>
+              <w:t xml:space="preserve">Commission SNA GZ sur le chiffre d’affaires global HT réalisé (frais de port HT compris) : </w:t>
+            </w:r>
+            <w:r>
+              <w:rPr>
+                <w:rFonts w:eastAsiaTheme="minorEastAsia"/>
+              </w:rPr>
+              <w:t>XXX69</w:t>
+            </w:r>
+            <w:r>
+              <w:rPr>
+                <w:rFonts w:eastAsiaTheme="minorEastAsia"/>
+                <w:b/>
+                <w:bCs/>
+                <w:color w:val="242424"/>
+              </w:rPr>
+              <w:t>%</w:t>
+            </w:r>
+          </w:p>
+          <w:p>
+            <w:pPr>
+              <w:rPr>
+                <w:rFonts w:ascii="Aptos" w:eastAsia="Aptos" w:hAnsi="Aptos" w:cs="Aptos"/>
+                <w:color w:val="000000" w:themeColor="text1"/>
+              </w:rPr>
+            </w:pPr>
+          </w:p>
+          <w:p>
+            <w:pPr>
+              <w:rPr>
+                <w:rFonts w:ascii="Aptos" w:eastAsia="Aptos" w:hAnsi="Aptos" w:cs="Aptos"/>
+                <w:color w:val="000000" w:themeColor="text1"/>
+              </w:rPr>
+            </w:pPr>
+            <w:r>
+              <w:rPr>
+                <w:rFonts w:ascii="Aptos" w:eastAsia="Aptos" w:hAnsi="Aptos" w:cs="Aptos"/>
+                <w:b/>
+                <w:bCs/>
+                <w:color w:val="000000" w:themeColor="text1"/>
+                <w:u w:val="single"/>
+              </w:rPr>
+              <w:t xml:space="preserve">FACTURATION </w:t>
+            </w:r>
+          </w:p>
+          <w:p>
+            <w:pPr>
+              <w:rPr>
+                <w:rFonts w:ascii="Aptos" w:eastAsia="Aptos" w:hAnsi="Aptos" w:cs="Aptos"/>
+                <w:b/>
+                <w:bCs/>
+                <w:color w:val="000000" w:themeColor="text1"/>
+              </w:rPr>
+            </w:pPr>
+            <w:r>
+              <w:rPr>
+                <w:rFonts w:ascii="Aptos" w:eastAsia="Aptos" w:hAnsi="Aptos" w:cs="Aptos"/>
+                <w:b/>
+                <w:bCs/>
+                <w:color w:val="000000" w:themeColor="text1"/>
+              </w:rPr>
+              <w:t xml:space="preserve">EASY / EASY PLUS / À LA CARTE </w:t>
+            </w:r>
+            <w:r>
+              <w:rPr>
+                <w:rFonts w:ascii="Aptos" w:eastAsia="Aptos" w:hAnsi="Aptos" w:cs="Aptos"/>
+                <w:b/>
+                <w:bCs/>
+                <w:color w:val="000000" w:themeColor="text1"/>
+              </w:rPr>
+              <w:t xml:space="preserve"> </w:t>
+            </w:r>
+          </w:p>
+          <w:p>
+            <w:pPr>
+              <w:rPr>
+                <w:rFonts w:ascii="Aptos" w:eastAsia="Aptos" w:hAnsi="Aptos" w:cs="Aptos"/>
+                <w:b/>
+                <w:bCs/>
+                <w:color w:val="000000" w:themeColor="text1"/>
+              </w:rPr>
+            </w:pPr>
+            <w:proofErr w:type="spellStart"/>
+            <w:r>
+              <w:rPr>
+                <w:rFonts w:ascii="Aptos" w:eastAsia="Aptos" w:hAnsi="Aptos" w:cs="Aptos"/>
+                <w:b/>
+                <w:bCs/>
+                <w:color w:val="000000" w:themeColor="text1"/>
+              </w:rPr>
+              <w:t>Soon</w:t>
+            </w:r>
+            <w:proofErr w:type="spellEnd"/>
+            <w:r>
+              <w:rPr>
+                <w:rFonts w:ascii="Aptos" w:eastAsia="Aptos" w:hAnsi="Aptos" w:cs="Aptos"/>
+                <w:b/>
+                <w:bCs/>
+                <w:color w:val="000000" w:themeColor="text1"/>
+              </w:rPr>
+              <w:t xml:space="preserve"> &gt;&gt;&gt;&gt; (STANDARD / EXPRESS / FAST TRACK</w:t>
+            </w:r>
+          </w:p>
+          <w:p>
+            <w:pPr>
+              <w:rPr>
+                <w:rFonts w:ascii="Aptos" w:eastAsia="Aptos" w:hAnsi="Aptos" w:cs="Aptos"/>
+                <w:b/>
+                <w:bCs/>
+                <w:color w:val="000000" w:themeColor="text1"/>
+              </w:rPr>
+            </w:pPr>
+            <w:r>
+              <w:rPr>
+                <w:rFonts w:ascii="Aptos" w:eastAsia="Aptos" w:hAnsi="Aptos" w:cs="Aptos"/>
+                <w:b/>
+                <w:bCs/>
+                <w:color w:val="000000" w:themeColor="text1"/>
+              </w:rPr>
+              <w:t>SNA VENDEUR / NON-VENDEUR=MANDATAIRE</w:t>
+            </w:r>
+          </w:p>
+          <w:p>
+            <w:pPr>
+              <w:rPr>
+                <w:rFonts w:ascii="Aptos" w:eastAsia="Aptos" w:hAnsi="Aptos" w:cs="Aptos"/>
+                <w:color w:val="000000" w:themeColor="text1"/>
+              </w:rPr>
+            </w:pPr>
+            <w:r>
+              <w:rPr>
+                <w:rFonts w:ascii="Aptos" w:eastAsia="Aptos" w:hAnsi="Aptos" w:cs="Aptos"/>
+                <w:b/>
+                <w:bCs/>
+                <w:color w:val="000000" w:themeColor="text1"/>
+              </w:rPr>
+              <w:t>Commission WAGRAM 9% &gt; 25%</w:t>
             </w:r>
           </w:p>
           <w:p>
@@ -2403,6 +2508,35 @@
         </w:p>
       </w:docPartBody>
     </w:docPart>
+    <w:docPart>
+      <w:docPartPr>
+        <w:name w:val="EDF59D0B9C6A8845AA6A46D563A2D982"/>
+        <w:category>
+          <w:name w:val="General"/>
+          <w:gallery w:val="placeholder"/>
+        </w:category>
+        <w:types>
+          <w:type w:val="bbPlcHdr"/>
+        </w:types>
+        <w:behaviors>
+          <w:behavior w:val="content"/>
+        </w:behaviors>
+        <w:guid w:val="{5E23268C-A8B6-EA42-8320-B4DC60725E75}"/>
+      </w:docPartPr>
+      <w:docPartBody>
+        <w:p>
+          <w:pPr>
+            <w:pStyle w:val="EDF59D0B9C6A8845AA6A46D563A2D982"/>
+          </w:pPr>
+          <w:r>
+            <w:rPr>
+              <w:rStyle w:val="PlaceholderText"/>
+            </w:rPr>
+            <w:t>Cliquez ou appuyez ici pour entrer du texte.</w:t>
+          </w:r>
+        </w:p>
+      </w:docPartBody>
+    </w:docPart>
   </w:docParts>
 </w:glossaryDocument>
 </file>
@@ -2412,7 +2546,7 @@
   <w:font w:name="Symbol">
     <w:panose1 w:val="05050102010706020507"/>
     <w:charset w:val="02"/>
-    <w:family w:val="roman"/>
+    <w:family w:val="decorative"/>
     <w:pitch w:val="variable"/>
     <w:sig w:usb0="00000000" w:usb1="10000000" w:usb2="00000000" w:usb3="00000000" w:csb0="80000000" w:csb1="00000000"/>
   </w:font>
@@ -2432,10 +2566,10 @@
   </w:font>
   <w:font w:name="Wingdings">
     <w:panose1 w:val="05000000000000000000"/>
-    <w:charset w:val="02"/>
-    <w:family w:val="auto"/>
+    <w:charset w:val="4D"/>
+    <w:family w:val="decorative"/>
     <w:pitch w:val="variable"/>
-    <w:sig w:usb0="00000000" w:usb1="10000000" w:usb2="00000000" w:usb3="00000000" w:csb0="80000000" w:csb1="00000000"/>
+    <w:sig w:usb0="00000003" w:usb1="00000000" w:usb2="00000000" w:usb3="00000000" w:csb0="80000001" w:csb1="00000000"/>
   </w:font>
   <w:font w:name="Aptos">
     <w:panose1 w:val="020B0004020202020204"/>
@@ -2478,10 +2612,13 @@
   </w:compat>
   <w:rsids>
     <w:rsidRoot w:val="00B9065B"/>
+    <w:rsid w:val="0022614B"/>
     <w:rsid w:val="00276182"/>
+    <w:rsid w:val="003A46D0"/>
     <w:rsid w:val="006B2FA0"/>
     <w:rsid w:val="006F617A"/>
     <w:rsid w:val="00A43A97"/>
+    <w:rsid w:val="00A84E92"/>
     <w:rsid w:val="00B33F27"/>
     <w:rsid w:val="00B9065B"/>
     <w:rsid w:val="00DA4A33"/>
@@ -2941,7 +3078,7 @@
     <w:basedOn w:val="DefaultParagraphFont"/>
     <w:uiPriority w:val="99"/>
     <w:semiHidden/>
-    <w:rsid w:val="00B33F27"/>
+    <w:rsid w:val="003A46D0"/>
     <w:rPr>
       <w:color w:val="666666"/>
     </w:rPr>
@@ -2949,6 +3086,13 @@
   <w:style w:type="paragraph" w:customStyle="1" w:styleId="E21BF1AFE265DB44AB5014C34B84C075">
     <w:name w:val="E21BF1AFE265DB44AB5014C34B84C075"/>
     <w:rsid w:val="00B33F27"/>
+    <w:rPr>
+      <w:lang w:val="en-CA" w:eastAsia="en-US"/>
+    </w:rPr>
+  </w:style>
+  <w:style w:type="paragraph" w:customStyle="1" w:styleId="EDF59D0B9C6A8845AA6A46D563A2D982">
+    <w:name w:val="EDF59D0B9C6A8845AA6A46D563A2D982"/>
+    <w:rsid w:val="003A46D0"/>
     <w:rPr>
       <w:lang w:val="en-CA" w:eastAsia="en-US"/>
     </w:rPr>
@@ -3225,28 +3369,6 @@
 </file>
 
 <file path=customXml/item1.xml><?xml version="1.0" encoding="utf-8"?>
-<?mso-contentType ?>
-<FormTemplates xmlns="http://schemas.microsoft.com/sharepoint/v3/contenttype/forms">
-  <Display>DocumentLibraryForm</Display>
-  <Edit>DocumentLibraryForm</Edit>
-  <New>DocumentLibraryForm</New>
-</FormTemplates>
-</file>
-
-<file path=customXml/item2.xml><?xml version="1.0" encoding="utf-8"?>
-<p:properties xmlns:p="http://schemas.microsoft.com/office/2006/metadata/properties" xmlns:xsi="http://www.w3.org/2001/XMLSchema-instance" xmlns:pc="http://schemas.microsoft.com/office/infopath/2007/PartnerControls">
-  <documentManagement>
-    <PROJETs xmlns="8321cf18-34f7-49c4-a130-07bad1b6d6de" xsi:nil="true"/>
-    <Ouverture xmlns="8321cf18-34f7-49c4-a130-07bad1b6d6de">2025-04-01T20:00:00+00:00</Ouverture>
-    <lcf76f155ced4ddcb4097134ff3c332f xmlns="8321cf18-34f7-49c4-a130-07bad1b6d6de">
-      <Terms xmlns="http://schemas.microsoft.com/office/infopath/2007/PartnerControls"/>
-    </lcf76f155ced4ddcb4097134ff3c332f>
-    <TaxCatchAll xmlns="0864b13b-0653-48bc-ab86-2450205e022a" xsi:nil="true"/>
-  </documentManagement>
-</p:properties>
-</file>
-
-<file path=customXml/item3.xml><?xml version="1.0" encoding="utf-8"?>
 <ct:contentTypeSchema xmlns:ct="http://schemas.microsoft.com/office/2006/metadata/contentType" xmlns:ma="http://schemas.microsoft.com/office/2006/metadata/properties/metaAttributes" ct:_="" ma:_="" ma:contentTypeName="Document" ma:contentTypeID="0x010100E28E168F2CF5DD478DCD5AC1A15D3859" ma:contentTypeVersion="14" ma:contentTypeDescription="Crée un document." ma:contentTypeScope="" ma:versionID="2b9fe2d157c6811f7f91014f9823f2dd">
   <xsd:schema xmlns:xsd="http://www.w3.org/2001/XMLSchema" xmlns:xs="http://www.w3.org/2001/XMLSchema" xmlns:p="http://schemas.microsoft.com/office/2006/metadata/properties" xmlns:ns2="8321cf18-34f7-49c4-a130-07bad1b6d6de" xmlns:ns3="0864b13b-0653-48bc-ab86-2450205e022a" targetNamespace="http://schemas.microsoft.com/office/2006/metadata/properties" ma:root="true" ma:fieldsID="622d4a47bd2f0293b5fcd69379e2f4ae" ns2:_="" ns3:_="">
     <xsd:import namespace="8321cf18-34f7-49c4-a130-07bad1b6d6de"/>
@@ -3455,10 +3577,43 @@
 </ct:contentTypeSchema>
 </file>
 
+<file path=customXml/item2.xml><?xml version="1.0" encoding="utf-8"?>
+<p:properties xmlns:p="http://schemas.microsoft.com/office/2006/metadata/properties" xmlns:xsi="http://www.w3.org/2001/XMLSchema-instance" xmlns:pc="http://schemas.microsoft.com/office/infopath/2007/PartnerControls">
+  <documentManagement>
+    <PROJETs xmlns="8321cf18-34f7-49c4-a130-07bad1b6d6de" xsi:nil="true"/>
+    <Ouverture xmlns="8321cf18-34f7-49c4-a130-07bad1b6d6de">2025-04-01T20:00:00+00:00</Ouverture>
+    <lcf76f155ced4ddcb4097134ff3c332f xmlns="8321cf18-34f7-49c4-a130-07bad1b6d6de">
+      <Terms xmlns="http://schemas.microsoft.com/office/infopath/2007/PartnerControls"/>
+    </lcf76f155ced4ddcb4097134ff3c332f>
+    <TaxCatchAll xmlns="0864b13b-0653-48bc-ab86-2450205e022a" xsi:nil="true"/>
+  </documentManagement>
+</p:properties>
+</file>
+
+<file path=customXml/item3.xml><?xml version="1.0" encoding="utf-8"?>
+<?mso-contentType ?>
+<FormTemplates xmlns="http://schemas.microsoft.com/sharepoint/v3/contenttype/forms">
+  <Display>DocumentLibraryForm</Display>
+  <Edit>DocumentLibraryForm</Edit>
+  <New>DocumentLibraryForm</New>
+</FormTemplates>
+</file>
+
 <file path=customXml/itemProps1.xml><?xml version="1.0" encoding="utf-8"?>
-<ds:datastoreItem xmlns:ds="http://schemas.openxmlformats.org/officeDocument/2006/customXml" ds:itemID="{9DDA4640-7B4C-451F-8BDF-D8B08283CEE5}">
+<ds:datastoreItem xmlns:ds="http://schemas.openxmlformats.org/officeDocument/2006/customXml" ds:itemID="{A33066B7-2B8B-4AD2-83A3-025522650D7D}">
   <ds:schemaRefs>
-    <ds:schemaRef ds:uri="http://schemas.microsoft.com/sharepoint/v3/contenttype/forms"/>
+    <ds:schemaRef ds:uri="http://schemas.microsoft.com/office/2006/metadata/contentType"/>
+    <ds:schemaRef ds:uri="http://schemas.microsoft.com/office/2006/metadata/properties/metaAttributes"/>
+    <ds:schemaRef ds:uri="http://www.w3.org/2001/XMLSchema"/>
+    <ds:schemaRef ds:uri="http://schemas.microsoft.com/office/2006/metadata/properties"/>
+    <ds:schemaRef ds:uri="8321cf18-34f7-49c4-a130-07bad1b6d6de"/>
+    <ds:schemaRef ds:uri="0864b13b-0653-48bc-ab86-2450205e022a"/>
+    <ds:schemaRef ds:uri="http://schemas.microsoft.com/office/2006/documentManagement/types"/>
+    <ds:schemaRef ds:uri="http://schemas.microsoft.com/office/infopath/2007/PartnerControls"/>
+    <ds:schemaRef ds:uri="http://schemas.openxmlformats.org/package/2006/metadata/core-properties"/>
+    <ds:schemaRef ds:uri="http://purl.org/dc/elements/1.1/"/>
+    <ds:schemaRef ds:uri="http://purl.org/dc/terms/"/>
+    <ds:schemaRef ds:uri="http://schemas.microsoft.com/internal/obd"/>
   </ds:schemaRefs>
 </ds:datastoreItem>
 </file>
@@ -3475,20 +3630,9 @@
 </file>
 
 <file path=customXml/itemProps3.xml><?xml version="1.0" encoding="utf-8"?>
-<ds:datastoreItem xmlns:ds="http://schemas.openxmlformats.org/officeDocument/2006/customXml" ds:itemID="{A33066B7-2B8B-4AD2-83A3-025522650D7D}">
+<ds:datastoreItem xmlns:ds="http://schemas.openxmlformats.org/officeDocument/2006/customXml" ds:itemID="{9DDA4640-7B4C-451F-8BDF-D8B08283CEE5}">
   <ds:schemaRefs>
-    <ds:schemaRef ds:uri="http://schemas.microsoft.com/office/2006/metadata/contentType"/>
-    <ds:schemaRef ds:uri="http://schemas.microsoft.com/office/2006/metadata/properties/metaAttributes"/>
-    <ds:schemaRef ds:uri="http://www.w3.org/2001/XMLSchema"/>
-    <ds:schemaRef ds:uri="http://schemas.microsoft.com/office/2006/metadata/properties"/>
-    <ds:schemaRef ds:uri="8321cf18-34f7-49c4-a130-07bad1b6d6de"/>
-    <ds:schemaRef ds:uri="0864b13b-0653-48bc-ab86-2450205e022a"/>
-    <ds:schemaRef ds:uri="http://schemas.microsoft.com/office/2006/documentManagement/types"/>
-    <ds:schemaRef ds:uri="http://schemas.microsoft.com/office/infopath/2007/PartnerControls"/>
-    <ds:schemaRef ds:uri="http://schemas.openxmlformats.org/package/2006/metadata/core-properties"/>
-    <ds:schemaRef ds:uri="http://purl.org/dc/elements/1.1/"/>
-    <ds:schemaRef ds:uri="http://purl.org/dc/terms/"/>
-    <ds:schemaRef ds:uri="http://schemas.microsoft.com/internal/obd"/>
+    <ds:schemaRef ds:uri="http://schemas.microsoft.com/sharepoint/v3/contenttype/forms"/>
   </ds:schemaRefs>
 </ds:datastoreItem>
 </file>
</xml_diff>